<commit_message>
updated Word doc with repo URL
</commit_message>
<xml_diff>
--- a/Week 1 Coding Assignment.docx
+++ b/Week 1 Coding Assignment.docx
@@ -15479,6 +15479,7 @@
       <w:r>
         <w:rPr>
           <w:b/>
+          <w:noProof/>
           <w:szCs w:val="24"/>
         </w:rPr>
         <w:lastRenderedPageBreak/>
@@ -15537,6 +15538,7 @@
       <w:r>
         <w:rPr>
           <w:b/>
+          <w:noProof/>
           <w:szCs w:val="24"/>
         </w:rPr>
         <w:lastRenderedPageBreak/>
@@ -15595,6 +15597,7 @@
       <w:r>
         <w:rPr>
           <w:b/>
+          <w:noProof/>
           <w:szCs w:val="24"/>
         </w:rPr>
         <w:drawing>
@@ -15633,23 +15636,38 @@
           </wp:inline>
         </w:drawing>
       </w:r>
+    </w:p>
+    <w:p>
+      <w:pPr>
+        <w:rPr>
+          <w:b/>
+          <w:szCs w:val="24"/>
+        </w:rPr>
+      </w:pPr>
+      <w:r>
+        <w:rPr>
+          <w:b/>
+          <w:szCs w:val="24"/>
+        </w:rPr>
+        <w:t>URL to GitHub Repository:</w:t>
+      </w:r>
+    </w:p>
+    <w:p>
+      <w:pPr>
+        <w:rPr>
+          <w:b/>
+          <w:szCs w:val="24"/>
+        </w:rPr>
+      </w:pPr>
+      <w:r>
+        <w:rPr>
+          <w:b/>
+          <w:szCs w:val="24"/>
+        </w:rPr>
+        <w:t>https://github.com/mctimoth/FESD-FET-Week1</w:t>
+      </w:r>
       <w:bookmarkStart w:id="0" w:name="_GoBack"/>
       <w:bookmarkEnd w:id="0"/>
-    </w:p>
-    <w:p>
-      <w:pPr>
-        <w:rPr>
-          <w:b/>
-          <w:szCs w:val="24"/>
-        </w:rPr>
-      </w:pPr>
-      <w:r>
-        <w:rPr>
-          <w:b/>
-          <w:szCs w:val="24"/>
-        </w:rPr>
-        <w:t>URL to GitHub Repository:</w:t>
-      </w:r>
     </w:p>
     <w:sectPr>
       <w:headerReference w:type="default" r:id="rId10"/>

</xml_diff>